<commit_message>
#854 research paper updated again
</commit_message>
<xml_diff>
--- a/root/docs/research/Multiway_Trees_Research.docx
+++ b/root/docs/research/Multiway_Trees_Research.docx
@@ -165,7 +165,7 @@
           <w:sz w:val="26"/>
           <w:szCs w:val="26"/>
         </w:rPr>
-        <w:t>Исследование эффективно</w:t>
+        <w:t>Исследование эффективности сильно ветвящихся деревьев в задаче индексирования струк</w:t>
       </w:r>
       <w:bookmarkStart w:id="0" w:name="_GoBack"/>
       <w:bookmarkEnd w:id="0"/>
@@ -176,7 +176,7 @@
           <w:sz w:val="26"/>
           <w:szCs w:val="26"/>
         </w:rPr>
-        <w:t>сти сильно ветвящихся деревьев в задаче индексирования структурированных данных</w:t>
+        <w:t>турированных данных</w:t>
       </w:r>
     </w:p>
     <w:p>
@@ -516,7 +516,7 @@
         </w:rPr>
       </w:pPr>
       <w:bookmarkStart w:id="1" w:name="_Toc5239109301"/>
-      <w:bookmarkStart w:id="2" w:name="_Toc527207339"/>
+      <w:bookmarkStart w:id="2" w:name="_Toc527301876"/>
       <w:bookmarkEnd w:id="1"/>
       <w:r>
         <w:lastRenderedPageBreak/>
@@ -1232,10 +1232,7 @@
         <w:t>-дерево</w:t>
       </w:r>
       <w:r>
-        <w:t>, обладающее</w:t>
-      </w:r>
-      <w:r>
-        <w:t xml:space="preserve"> свойствами </w:t>
+        <w:t xml:space="preserve">, обладающее свойствами </w:t>
       </w:r>
       <w:r>
         <w:rPr>
@@ -1265,19 +1262,7 @@
         <w:t>*</w:t>
       </w:r>
       <w:r>
-        <w:t>-дерева</w:t>
-      </w:r>
-      <w:r>
-        <w:t xml:space="preserve"> и</w:t>
-      </w:r>
-      <w:r>
-        <w:t xml:space="preserve"> </w:t>
-      </w:r>
-      <w:r>
-        <w:t>дающее</w:t>
-      </w:r>
-      <w:r>
-        <w:t xml:space="preserve"> лучшие, чем </w:t>
+        <w:t xml:space="preserve">-дерева и дающее лучшие, чем </w:t>
       </w:r>
       <w:r>
         <w:rPr>
@@ -1358,7 +1343,10 @@
         </w:numPr>
       </w:pPr>
       <w:r>
-        <w:t>разработаны гипотезы</w:t>
+        <w:t>выработаны</w:t>
+      </w:r>
+      <w:r>
+        <w:t xml:space="preserve"> гипотезы</w:t>
       </w:r>
       <w:r>
         <w:t xml:space="preserve"> о различных параметрах эффективности (время выполнения, объём </w:t>
@@ -1670,7 +1658,7 @@
         <w:br w:type="page"/>
       </w:r>
     </w:p>
-    <w:bookmarkStart w:id="3" w:name="_Toc527207340" w:displacedByCustomXml="next"/>
+    <w:bookmarkStart w:id="3" w:name="_Toc527301877" w:displacedByCustomXml="next"/>
     <w:sdt>
       <w:sdtPr>
         <w:rPr>
@@ -1686,6 +1674,7 @@
           <w:docPartUnique/>
         </w:docPartObj>
       </w:sdtPr>
+      <w:sdtEndPr/>
       <w:sdtContent>
         <w:p>
           <w:pPr>
@@ -1719,7 +1708,7 @@
           <w:r>
             <w:fldChar w:fldCharType="separate"/>
           </w:r>
-          <w:hyperlink w:anchor="_Toc527207339" w:history="1">
+          <w:hyperlink w:anchor="_Toc527301876" w:history="1">
             <w:r>
               <w:rPr>
                 <w:rStyle w:val="ae"/>
@@ -1746,7 +1735,7 @@
                 <w:noProof/>
                 <w:webHidden/>
               </w:rPr>
-              <w:instrText xml:space="preserve"> PAGEREF _Toc527207339 \h </w:instrText>
+              <w:instrText xml:space="preserve"> PAGEREF _Toc527301876 \h </w:instrText>
             </w:r>
             <w:r>
               <w:rPr>
@@ -1791,7 +1780,7 @@
               <w:lang w:eastAsia="ru-RU"/>
             </w:rPr>
           </w:pPr>
-          <w:hyperlink w:anchor="_Toc527207340" w:history="1">
+          <w:hyperlink w:anchor="_Toc527301877" w:history="1">
             <w:r>
               <w:rPr>
                 <w:rStyle w:val="ae"/>
@@ -1818,7 +1807,7 @@
                 <w:noProof/>
                 <w:webHidden/>
               </w:rPr>
-              <w:instrText xml:space="preserve"> PAGEREF _Toc527207340 \h </w:instrText>
+              <w:instrText xml:space="preserve"> PAGEREF _Toc527301877 \h </w:instrText>
             </w:r>
             <w:r>
               <w:rPr>
@@ -1863,7 +1852,7 @@
               <w:lang w:eastAsia="ru-RU"/>
             </w:rPr>
           </w:pPr>
-          <w:hyperlink w:anchor="_Toc527207341" w:history="1">
+          <w:hyperlink w:anchor="_Toc527301878" w:history="1">
             <w:r>
               <w:rPr>
                 <w:rStyle w:val="ae"/>
@@ -1890,7 +1879,7 @@
                 <w:noProof/>
                 <w:webHidden/>
               </w:rPr>
-              <w:instrText xml:space="preserve"> PAGEREF _Toc527207341 \h </w:instrText>
+              <w:instrText xml:space="preserve"> PAGEREF _Toc527301878 \h </w:instrText>
             </w:r>
             <w:r>
               <w:rPr>
@@ -1935,7 +1924,7 @@
               <w:lang w:eastAsia="ru-RU"/>
             </w:rPr>
           </w:pPr>
-          <w:hyperlink w:anchor="_Toc527207342" w:history="1">
+          <w:hyperlink w:anchor="_Toc527301879" w:history="1">
             <w:r>
               <w:rPr>
                 <w:rStyle w:val="ae"/>
@@ -1962,7 +1951,7 @@
                 <w:noProof/>
                 <w:webHidden/>
               </w:rPr>
-              <w:instrText xml:space="preserve"> PAGEREF _Toc527207342 \h </w:instrText>
+              <w:instrText xml:space="preserve"> PAGEREF _Toc527301879 \h </w:instrText>
             </w:r>
             <w:r>
               <w:rPr>
@@ -2007,7 +1996,7 @@
               <w:lang w:eastAsia="ru-RU"/>
             </w:rPr>
           </w:pPr>
-          <w:hyperlink w:anchor="_Toc527207343" w:history="1">
+          <w:hyperlink w:anchor="_Toc527301880" w:history="1">
             <w:r>
               <w:rPr>
                 <w:rStyle w:val="ae"/>
@@ -2034,7 +2023,7 @@
                 <w:noProof/>
                 <w:webHidden/>
               </w:rPr>
-              <w:instrText xml:space="preserve"> PAGEREF _Toc527207343 \h </w:instrText>
+              <w:instrText xml:space="preserve"> PAGEREF _Toc527301880 \h </w:instrText>
             </w:r>
             <w:r>
               <w:rPr>
@@ -2079,7 +2068,7 @@
               <w:lang w:eastAsia="ru-RU"/>
             </w:rPr>
           </w:pPr>
-          <w:hyperlink w:anchor="_Toc527207344" w:history="1">
+          <w:hyperlink w:anchor="_Toc527301881" w:history="1">
             <w:r>
               <w:rPr>
                 <w:rStyle w:val="ae"/>
@@ -2106,7 +2095,7 @@
                 <w:noProof/>
                 <w:webHidden/>
               </w:rPr>
-              <w:instrText xml:space="preserve"> PAGEREF _Toc527207344 \h </w:instrText>
+              <w:instrText xml:space="preserve"> PAGEREF _Toc527301881 \h </w:instrText>
             </w:r>
             <w:r>
               <w:rPr>
@@ -2151,7 +2140,7 @@
               <w:lang w:eastAsia="ru-RU"/>
             </w:rPr>
           </w:pPr>
-          <w:hyperlink w:anchor="_Toc527207345" w:history="1">
+          <w:hyperlink w:anchor="_Toc527301882" w:history="1">
             <w:r>
               <w:rPr>
                 <w:rStyle w:val="ae"/>
@@ -2178,7 +2167,7 @@
                 <w:noProof/>
                 <w:webHidden/>
               </w:rPr>
-              <w:instrText xml:space="preserve"> PAGEREF _Toc527207345 \h </w:instrText>
+              <w:instrText xml:space="preserve"> PAGEREF _Toc527301882 \h </w:instrText>
             </w:r>
             <w:r>
               <w:rPr>
@@ -2223,7 +2212,7 @@
               <w:lang w:eastAsia="ru-RU"/>
             </w:rPr>
           </w:pPr>
-          <w:hyperlink w:anchor="_Toc527207346" w:history="1">
+          <w:hyperlink w:anchor="_Toc527301883" w:history="1">
             <w:r>
               <w:rPr>
                 <w:rStyle w:val="ae"/>
@@ -2250,7 +2239,7 @@
                 <w:noProof/>
                 <w:webHidden/>
               </w:rPr>
-              <w:instrText xml:space="preserve"> PAGEREF _Toc527207346 \h </w:instrText>
+              <w:instrText xml:space="preserve"> PAGEREF _Toc527301883 \h </w:instrText>
             </w:r>
             <w:r>
               <w:rPr>
@@ -2295,7 +2284,7 @@
               <w:lang w:eastAsia="ru-RU"/>
             </w:rPr>
           </w:pPr>
-          <w:hyperlink w:anchor="_Toc527207347" w:history="1">
+          <w:hyperlink w:anchor="_Toc527301884" w:history="1">
             <w:r>
               <w:rPr>
                 <w:rStyle w:val="ae"/>
@@ -2322,7 +2311,7 @@
                 <w:noProof/>
                 <w:webHidden/>
               </w:rPr>
-              <w:instrText xml:space="preserve"> PAGEREF _Toc527207347 \h </w:instrText>
+              <w:instrText xml:space="preserve"> PAGEREF _Toc527301884 \h </w:instrText>
             </w:r>
             <w:r>
               <w:rPr>
@@ -2367,7 +2356,7 @@
               <w:lang w:eastAsia="ru-RU"/>
             </w:rPr>
           </w:pPr>
-          <w:hyperlink w:anchor="_Toc527207348" w:history="1">
+          <w:hyperlink w:anchor="_Toc527301885" w:history="1">
             <w:r>
               <w:rPr>
                 <w:rStyle w:val="ae"/>
@@ -2394,7 +2383,7 @@
                 <w:noProof/>
                 <w:webHidden/>
               </w:rPr>
-              <w:instrText xml:space="preserve"> PAGEREF _Toc527207348 \h </w:instrText>
+              <w:instrText xml:space="preserve"> PAGEREF _Toc527301885 \h </w:instrText>
             </w:r>
             <w:r>
               <w:rPr>
@@ -2439,7 +2428,7 @@
               <w:lang w:eastAsia="ru-RU"/>
             </w:rPr>
           </w:pPr>
-          <w:hyperlink w:anchor="_Toc527207349" w:history="1">
+          <w:hyperlink w:anchor="_Toc527301886" w:history="1">
             <w:r>
               <w:rPr>
                 <w:rStyle w:val="ae"/>
@@ -2466,7 +2455,7 @@
                 <w:noProof/>
                 <w:webHidden/>
               </w:rPr>
-              <w:instrText xml:space="preserve"> PAGEREF _Toc527207349 \h </w:instrText>
+              <w:instrText xml:space="preserve"> PAGEREF _Toc527301886 \h </w:instrText>
             </w:r>
             <w:r>
               <w:rPr>
@@ -2511,7 +2500,7 @@
               <w:lang w:eastAsia="ru-RU"/>
             </w:rPr>
           </w:pPr>
-          <w:hyperlink w:anchor="_Toc527207350" w:history="1">
+          <w:hyperlink w:anchor="_Toc527301887" w:history="1">
             <w:r>
               <w:rPr>
                 <w:rStyle w:val="ae"/>
@@ -2553,7 +2542,7 @@
                 <w:noProof/>
                 <w:webHidden/>
               </w:rPr>
-              <w:instrText xml:space="preserve"> PAGEREF _Toc527207350 \h </w:instrText>
+              <w:instrText xml:space="preserve"> PAGEREF _Toc527301887 \h </w:instrText>
             </w:r>
             <w:r>
               <w:rPr>
@@ -2598,7 +2587,7 @@
               <w:lang w:eastAsia="ru-RU"/>
             </w:rPr>
           </w:pPr>
-          <w:hyperlink w:anchor="_Toc527207351" w:history="1">
+          <w:hyperlink w:anchor="_Toc527301888" w:history="1">
             <w:r>
               <w:rPr>
                 <w:rStyle w:val="ae"/>
@@ -2640,7 +2629,7 @@
                 <w:noProof/>
                 <w:webHidden/>
               </w:rPr>
-              <w:instrText xml:space="preserve"> PAGEREF _Toc527207351 \h </w:instrText>
+              <w:instrText xml:space="preserve"> PAGEREF _Toc527301888 \h </w:instrText>
             </w:r>
             <w:r>
               <w:rPr>
@@ -2685,7 +2674,7 @@
               <w:lang w:eastAsia="ru-RU"/>
             </w:rPr>
           </w:pPr>
-          <w:hyperlink w:anchor="_Toc527207352" w:history="1">
+          <w:hyperlink w:anchor="_Toc527301889" w:history="1">
             <w:r>
               <w:rPr>
                 <w:rStyle w:val="ae"/>
@@ -2727,7 +2716,7 @@
                 <w:noProof/>
                 <w:webHidden/>
               </w:rPr>
-              <w:instrText xml:space="preserve"> PAGEREF _Toc527207352 \h </w:instrText>
+              <w:instrText xml:space="preserve"> PAGEREF _Toc527301889 \h </w:instrText>
             </w:r>
             <w:r>
               <w:rPr>
@@ -2772,7 +2761,7 @@
               <w:lang w:eastAsia="ru-RU"/>
             </w:rPr>
           </w:pPr>
-          <w:hyperlink w:anchor="_Toc527207353" w:history="1">
+          <w:hyperlink w:anchor="_Toc527301890" w:history="1">
             <w:r>
               <w:rPr>
                 <w:rStyle w:val="ae"/>
@@ -2799,7 +2788,7 @@
                 <w:noProof/>
                 <w:webHidden/>
               </w:rPr>
-              <w:instrText xml:space="preserve"> PAGEREF _Toc527207353 \h </w:instrText>
+              <w:instrText xml:space="preserve"> PAGEREF _Toc527301890 \h </w:instrText>
             </w:r>
             <w:r>
               <w:rPr>
@@ -2844,7 +2833,7 @@
               <w:lang w:eastAsia="ru-RU"/>
             </w:rPr>
           </w:pPr>
-          <w:hyperlink w:anchor="_Toc527207354" w:history="1">
+          <w:hyperlink w:anchor="_Toc527301891" w:history="1">
             <w:r>
               <w:rPr>
                 <w:rStyle w:val="ae"/>
@@ -2871,7 +2860,7 @@
                 <w:noProof/>
                 <w:webHidden/>
               </w:rPr>
-              <w:instrText xml:space="preserve"> PAGEREF _Toc527207354 \h </w:instrText>
+              <w:instrText xml:space="preserve"> PAGEREF _Toc527301891 \h </w:instrText>
             </w:r>
             <w:r>
               <w:rPr>
@@ -2916,7 +2905,7 @@
               <w:lang w:eastAsia="ru-RU"/>
             </w:rPr>
           </w:pPr>
-          <w:hyperlink w:anchor="_Toc527207355" w:history="1">
+          <w:hyperlink w:anchor="_Toc527301892" w:history="1">
             <w:r>
               <w:rPr>
                 <w:rStyle w:val="ae"/>
@@ -2943,7 +2932,7 @@
                 <w:noProof/>
                 <w:webHidden/>
               </w:rPr>
-              <w:instrText xml:space="preserve"> PAGEREF _Toc527207355 \h </w:instrText>
+              <w:instrText xml:space="preserve"> PAGEREF _Toc527301892 \h </w:instrText>
             </w:r>
             <w:r>
               <w:rPr>
@@ -2988,7 +2977,7 @@
               <w:lang w:eastAsia="ru-RU"/>
             </w:rPr>
           </w:pPr>
-          <w:hyperlink w:anchor="_Toc527207356" w:history="1">
+          <w:hyperlink w:anchor="_Toc527301893" w:history="1">
             <w:r>
               <w:rPr>
                 <w:rStyle w:val="ae"/>
@@ -3015,7 +3004,7 @@
                 <w:noProof/>
                 <w:webHidden/>
               </w:rPr>
-              <w:instrText xml:space="preserve"> PAGEREF _Toc527207356 \h </w:instrText>
+              <w:instrText xml:space="preserve"> PAGEREF _Toc527301893 \h </w:instrText>
             </w:r>
             <w:r>
               <w:rPr>
@@ -3060,7 +3049,7 @@
               <w:lang w:eastAsia="ru-RU"/>
             </w:rPr>
           </w:pPr>
-          <w:hyperlink w:anchor="_Toc527207357" w:history="1">
+          <w:hyperlink w:anchor="_Toc527301894" w:history="1">
             <w:r>
               <w:rPr>
                 <w:rStyle w:val="ae"/>
@@ -3087,7 +3076,7 @@
                 <w:noProof/>
                 <w:webHidden/>
               </w:rPr>
-              <w:instrText xml:space="preserve"> PAGEREF _Toc527207357 \h </w:instrText>
+              <w:instrText xml:space="preserve"> PAGEREF _Toc527301894 \h </w:instrText>
             </w:r>
             <w:r>
               <w:rPr>
@@ -3132,7 +3121,7 @@
               <w:lang w:eastAsia="ru-RU"/>
             </w:rPr>
           </w:pPr>
-          <w:hyperlink w:anchor="_Toc527207358" w:history="1">
+          <w:hyperlink w:anchor="_Toc527301895" w:history="1">
             <w:r>
               <w:rPr>
                 <w:rStyle w:val="ae"/>
@@ -3159,7 +3148,7 @@
                 <w:noProof/>
                 <w:webHidden/>
               </w:rPr>
-              <w:instrText xml:space="preserve"> PAGEREF _Toc527207358 \h </w:instrText>
+              <w:instrText xml:space="preserve"> PAGEREF _Toc527301895 \h </w:instrText>
             </w:r>
             <w:r>
               <w:rPr>
@@ -3204,7 +3193,7 @@
               <w:lang w:eastAsia="ru-RU"/>
             </w:rPr>
           </w:pPr>
-          <w:hyperlink w:anchor="_Toc527207359" w:history="1">
+          <w:hyperlink w:anchor="_Toc527301896" w:history="1">
             <w:r>
               <w:rPr>
                 <w:rStyle w:val="ae"/>
@@ -3246,7 +3235,7 @@
                 <w:noProof/>
                 <w:webHidden/>
               </w:rPr>
-              <w:instrText xml:space="preserve"> PAGEREF _Toc527207359 \h </w:instrText>
+              <w:instrText xml:space="preserve"> PAGEREF _Toc527301896 \h </w:instrText>
             </w:r>
             <w:r>
               <w:rPr>
@@ -3291,7 +3280,7 @@
               <w:lang w:eastAsia="ru-RU"/>
             </w:rPr>
           </w:pPr>
-          <w:hyperlink w:anchor="_Toc527207360" w:history="1">
+          <w:hyperlink w:anchor="_Toc527301897" w:history="1">
             <w:r>
               <w:rPr>
                 <w:rStyle w:val="ae"/>
@@ -3333,7 +3322,7 @@
                 <w:noProof/>
                 <w:webHidden/>
               </w:rPr>
-              <w:instrText xml:space="preserve"> PAGEREF _Toc527207360 \h </w:instrText>
+              <w:instrText xml:space="preserve"> PAGEREF _Toc527301897 \h </w:instrText>
             </w:r>
             <w:r>
               <w:rPr>
@@ -3378,7 +3367,7 @@
               <w:lang w:eastAsia="ru-RU"/>
             </w:rPr>
           </w:pPr>
-          <w:hyperlink w:anchor="_Toc527207361" w:history="1">
+          <w:hyperlink w:anchor="_Toc527301898" w:history="1">
             <w:r>
               <w:rPr>
                 <w:rStyle w:val="ae"/>
@@ -3405,7 +3394,7 @@
                 <w:noProof/>
                 <w:webHidden/>
               </w:rPr>
-              <w:instrText xml:space="preserve"> PAGEREF _Toc527207361 \h </w:instrText>
+              <w:instrText xml:space="preserve"> PAGEREF _Toc527301898 \h </w:instrText>
             </w:r>
             <w:r>
               <w:rPr>
@@ -3450,7 +3439,7 @@
               <w:lang w:eastAsia="ru-RU"/>
             </w:rPr>
           </w:pPr>
-          <w:hyperlink w:anchor="_Toc527207362" w:history="1">
+          <w:hyperlink w:anchor="_Toc527301899" w:history="1">
             <w:r>
               <w:rPr>
                 <w:rStyle w:val="ae"/>
@@ -3477,7 +3466,7 @@
                 <w:noProof/>
                 <w:webHidden/>
               </w:rPr>
-              <w:instrText xml:space="preserve"> PAGEREF _Toc527207362 \h </w:instrText>
+              <w:instrText xml:space="preserve"> PAGEREF _Toc527301899 \h </w:instrText>
             </w:r>
             <w:r>
               <w:rPr>
@@ -3522,7 +3511,7 @@
               <w:lang w:eastAsia="ru-RU"/>
             </w:rPr>
           </w:pPr>
-          <w:hyperlink w:anchor="_Toc527207363" w:history="1">
+          <w:hyperlink w:anchor="_Toc527301900" w:history="1">
             <w:r>
               <w:rPr>
                 <w:rStyle w:val="ae"/>
@@ -3549,7 +3538,7 @@
                 <w:noProof/>
                 <w:webHidden/>
               </w:rPr>
-              <w:instrText xml:space="preserve"> PAGEREF _Toc527207363 \h </w:instrText>
+              <w:instrText xml:space="preserve"> PAGEREF _Toc527301900 \h </w:instrText>
             </w:r>
             <w:r>
               <w:rPr>
@@ -3594,7 +3583,7 @@
               <w:lang w:eastAsia="ru-RU"/>
             </w:rPr>
           </w:pPr>
-          <w:hyperlink w:anchor="_Toc527207364" w:history="1">
+          <w:hyperlink w:anchor="_Toc527301901" w:history="1">
             <w:r>
               <w:rPr>
                 <w:rStyle w:val="ae"/>
@@ -3621,7 +3610,7 @@
                 <w:noProof/>
                 <w:webHidden/>
               </w:rPr>
-              <w:instrText xml:space="preserve"> PAGEREF _Toc527207364 \h </w:instrText>
+              <w:instrText xml:space="preserve"> PAGEREF _Toc527301901 \h </w:instrText>
             </w:r>
             <w:r>
               <w:rPr>
@@ -3681,7 +3670,7 @@
           <w:bCs/>
         </w:rPr>
       </w:pPr>
-      <w:bookmarkStart w:id="4" w:name="_Toc527207341"/>
+      <w:bookmarkStart w:id="4" w:name="_Toc527301878"/>
       <w:r>
         <w:lastRenderedPageBreak/>
         <w:t>О</w:t>
@@ -3716,7 +3705,7 @@
       <w:pPr>
         <w:pStyle w:val="1"/>
       </w:pPr>
-      <w:bookmarkStart w:id="5" w:name="_Toc527207342"/>
+      <w:bookmarkStart w:id="5" w:name="_Toc527301879"/>
       <w:r>
         <w:lastRenderedPageBreak/>
         <w:t>В</w:t>
@@ -4078,7 +4067,7 @@
       <w:pPr>
         <w:pStyle w:val="1"/>
       </w:pPr>
-      <w:bookmarkStart w:id="6" w:name="_Toc527207343"/>
+      <w:bookmarkStart w:id="6" w:name="_Toc527301880"/>
       <w:r>
         <w:t>1. Теоретические основы. Определения и понятия</w:t>
       </w:r>
@@ -7121,7 +7110,7 @@
       <w:pPr>
         <w:pStyle w:val="1"/>
       </w:pPr>
-      <w:bookmarkStart w:id="7" w:name="_Toc527207344"/>
+      <w:bookmarkStart w:id="7" w:name="_Toc527301881"/>
       <w:r>
         <w:t>2</w:t>
       </w:r>
@@ -7140,7 +7129,7 @@
       <w:pPr>
         <w:pStyle w:val="2"/>
       </w:pPr>
-      <w:bookmarkStart w:id="8" w:name="_Toc527207345"/>
+      <w:bookmarkStart w:id="8" w:name="_Toc527301882"/>
       <w:r>
         <w:t>2.</w:t>
       </w:r>
@@ -7338,7 +7327,7 @@
       <w:pPr>
         <w:pStyle w:val="3"/>
       </w:pPr>
-      <w:bookmarkStart w:id="9" w:name="_Toc527207346"/>
+      <w:bookmarkStart w:id="9" w:name="_Toc527301883"/>
       <w:r>
         <w:lastRenderedPageBreak/>
         <w:t>2.</w:t>
@@ -7638,7 +7627,7 @@
       <w:pPr>
         <w:pStyle w:val="3"/>
       </w:pPr>
-      <w:bookmarkStart w:id="10" w:name="_Toc527207347"/>
+      <w:bookmarkStart w:id="10" w:name="_Toc527301884"/>
       <w:r>
         <w:t>2.</w:t>
       </w:r>
@@ -8135,7 +8124,7 @@
       <w:pPr>
         <w:pStyle w:val="3"/>
       </w:pPr>
-      <w:bookmarkStart w:id="11" w:name="_Toc527207348"/>
+      <w:bookmarkStart w:id="11" w:name="_Toc527301885"/>
       <w:r>
         <w:lastRenderedPageBreak/>
         <w:t>2.</w:t>
@@ -8558,7 +8547,7 @@
       <w:pPr>
         <w:pStyle w:val="2"/>
       </w:pPr>
-      <w:bookmarkStart w:id="12" w:name="_Toc527207349"/>
+      <w:bookmarkStart w:id="12" w:name="_Toc527301886"/>
       <w:r>
         <w:t>2.</w:t>
       </w:r>
@@ -8574,7 +8563,7 @@
       <w:pPr>
         <w:pStyle w:val="3"/>
       </w:pPr>
-      <w:bookmarkStart w:id="13" w:name="_Toc527207350"/>
+      <w:bookmarkStart w:id="13" w:name="_Toc527301887"/>
       <w:r>
         <w:t>2.</w:t>
       </w:r>
@@ -8836,7 +8825,7 @@
       <w:pPr>
         <w:pStyle w:val="3"/>
       </w:pPr>
-      <w:bookmarkStart w:id="14" w:name="_Toc527207351"/>
+      <w:bookmarkStart w:id="14" w:name="_Toc527301888"/>
       <w:r>
         <w:t>2.</w:t>
       </w:r>
@@ -9076,7 +9065,29 @@
       </w:r>
       <w:r>
         <w:lastRenderedPageBreak/>
-        <w:t>Для этого применяются операции переливания. В случае, если наша вершина заполнена, но у неё есть хотя бы один сосед с числом ключей меньшим, чем максимальное, то мы можем «отдать» ей соответствующий крайний ключ, переместив его на место ключа в узле-родителе, разделяющего данный узел и соответствующего его соседа, а ключ, находившийся ранее на этом месте, сделать крайним в соответствующим узле-соседе. В случае, если таких соседей нет, то разделим две вершины (текущую вершину и одного из её соседей) на три вершины. При этом один из ключей «правой» из этих двух вершин переместится в узел-родителя. В случае, если происходит разбиение корневой вершины, то она разбивается на две вершины, как это реализовано в B-дереве [</w:t>
+        <w:t>Для этого применяются операции переливания</w:t>
+      </w:r>
+      <w:r>
+        <w:t xml:space="preserve"> (</w:t>
+      </w:r>
+      <w:r>
+        <w:t>также иногда называется «заимствованием»</w:t>
+      </w:r>
+      <w:r>
+        <w:t xml:space="preserve">, </w:t>
+      </w:r>
+      <w:r>
+        <w:rPr>
+          <w:i/>
+          <w:lang w:val="en-US"/>
+        </w:rPr>
+        <w:t>borrowing</w:t>
+      </w:r>
+      <w:r>
+        <w:t>)</w:t>
+      </w:r>
+      <w:r>
+        <w:t>. В случае, если наша вершина заполнена, но у неё есть хотя бы один сосед с числом ключей меньшим, чем максимальное, то мы можем «отдать» ей соответствующий крайний ключ, переместив его на место ключа в узле-родителе, разделяющего данный узел и соответствующего его соседа, а ключ, находившийся ранее на этом месте, сделать крайним в соответствующим узле-соседе. В случае, если таких соседей нет, то разделим две вершины (текущую вершину и одного из её соседей) на три вершины. При этом один из ключей «правой» из этих двух вершин переместится в узел-родителя. В случае, если происходит разбиение корневой вершины, то она разбивается на две вершины, как это реализовано в B-дереве [</w:t>
       </w:r>
       <w:r>
         <w:t>2</w:t>
@@ -9178,7 +9189,7 @@
       <w:pPr>
         <w:pStyle w:val="3"/>
       </w:pPr>
-      <w:bookmarkStart w:id="15" w:name="_Toc527207352"/>
+      <w:bookmarkStart w:id="15" w:name="_Toc527301889"/>
       <w:r>
         <w:t>2.</w:t>
       </w:r>
@@ -9261,7 +9272,11 @@
         <w:t>*</w:t>
       </w:r>
       <w:r>
-        <w:t>-дереву, за тем лишь исключением, что, как и в B</w:t>
+        <w:t xml:space="preserve">-дереву, за тем лишь исключением, что, как и в </w:t>
+      </w:r>
+      <w:r>
+        <w:lastRenderedPageBreak/>
+        <w:t>B</w:t>
       </w:r>
       <w:r>
         <w:rPr>
@@ -9270,11 +9285,7 @@
         <w:t>+</w:t>
       </w:r>
       <w:r>
-        <w:t>-дереве, реальные ключи хранятся лишь в листьях, а в остальных узлах — лишь ключи-</w:t>
-      </w:r>
-      <w:r>
-        <w:lastRenderedPageBreak/>
-        <w:t>маршрутизаторы, создающиеся при разбиении листовых узлов.</w:t>
+        <w:t>-дереве, реальные ключи хранятся лишь в листьях, а в остальных узлах — лишь ключи-маршрутизаторы, создающиеся при разбиении листовых узлов.</w:t>
       </w:r>
       <w:r>
         <w:t xml:space="preserve"> </w:t>
@@ -9355,7 +9366,7 @@
       <w:pPr>
         <w:pStyle w:val="1"/>
       </w:pPr>
-      <w:bookmarkStart w:id="16" w:name="_Toc527207353"/>
+      <w:bookmarkStart w:id="16" w:name="_Toc527301890"/>
       <w:r>
         <w:t>3</w:t>
       </w:r>
@@ -9380,7 +9391,7 @@
       <w:pPr>
         <w:pStyle w:val="2"/>
       </w:pPr>
-      <w:bookmarkStart w:id="17" w:name="_Toc527207354"/>
+      <w:bookmarkStart w:id="17" w:name="_Toc527301891"/>
       <w:r>
         <w:t>3.1. Схема экспериментов</w:t>
       </w:r>
@@ -9692,6 +9703,7 @@
         </w:numPr>
       </w:pPr>
       <w:r>
+        <w:lastRenderedPageBreak/>
         <w:t>тип дерева</w:t>
       </w:r>
       <w:r>
@@ -9770,7 +9782,6 @@
         </w:numPr>
       </w:pPr>
       <w:r>
-        <w:lastRenderedPageBreak/>
         <w:t>порядок дерева</w:t>
       </w:r>
       <w:r>
@@ -9920,7 +9931,7 @@
       <w:pPr>
         <w:pStyle w:val="2"/>
       </w:pPr>
-      <w:bookmarkStart w:id="18" w:name="_Toc527207355"/>
+      <w:bookmarkStart w:id="18" w:name="_Toc527301892"/>
       <w:r>
         <w:t>3.2. Алгоритм проведения экспериментов</w:t>
       </w:r>
@@ -10191,7 +10202,7 @@
       <w:pPr>
         <w:pStyle w:val="1"/>
       </w:pPr>
-      <w:bookmarkStart w:id="19" w:name="_Toc527207356"/>
+      <w:bookmarkStart w:id="19" w:name="_Toc527301893"/>
       <w:r>
         <w:lastRenderedPageBreak/>
         <w:t>4. Разработанный инструмент для проведения экспериментов</w:t>
@@ -10846,7 +10857,7 @@
         <w:pStyle w:val="1"/>
         <w:ind w:left="720"/>
       </w:pPr>
-      <w:bookmarkStart w:id="20" w:name="_Toc527207357"/>
+      <w:bookmarkStart w:id="20" w:name="_Toc527301894"/>
       <w:r>
         <w:t>5</w:t>
       </w:r>
@@ -10865,7 +10876,7 @@
       <w:pPr>
         <w:pStyle w:val="2"/>
       </w:pPr>
-      <w:bookmarkStart w:id="21" w:name="_Toc527207358"/>
+      <w:bookmarkStart w:id="21" w:name="_Toc527301895"/>
       <w:r>
         <w:t>5</w:t>
       </w:r>
@@ -11063,7 +11074,7 @@
       <w:pPr>
         <w:pStyle w:val="3"/>
       </w:pPr>
-      <w:bookmarkStart w:id="22" w:name="_Toc527207359"/>
+      <w:bookmarkStart w:id="22" w:name="_Toc527301896"/>
       <w:r>
         <w:t>5</w:t>
       </w:r>
@@ -13574,7 +13585,7 @@
       <w:pPr>
         <w:pStyle w:val="3"/>
       </w:pPr>
-      <w:bookmarkStart w:id="23" w:name="_Toc527207360"/>
+      <w:bookmarkStart w:id="23" w:name="_Toc527301897"/>
       <w:r>
         <w:t>5</w:t>
       </w:r>
@@ -14337,7 +14348,7 @@
       <w:pPr>
         <w:pStyle w:val="3"/>
       </w:pPr>
-      <w:bookmarkStart w:id="24" w:name="_Toc527207361"/>
+      <w:bookmarkStart w:id="24" w:name="_Toc527301898"/>
       <w:r>
         <w:lastRenderedPageBreak/>
         <w:t>5</w:t>
@@ -16176,7 +16187,7 @@
       <w:pPr>
         <w:pStyle w:val="2"/>
       </w:pPr>
-      <w:bookmarkStart w:id="25" w:name="_Toc527207362"/>
+      <w:bookmarkStart w:id="25" w:name="_Toc527301899"/>
       <w:r>
         <w:t>5</w:t>
       </w:r>
@@ -16485,7 +16496,7 @@
       <w:pPr>
         <w:pStyle w:val="1"/>
       </w:pPr>
-      <w:bookmarkStart w:id="26" w:name="_Toc527207363"/>
+      <w:bookmarkStart w:id="26" w:name="_Toc527301900"/>
       <w:r>
         <w:t>Заключение</w:t>
       </w:r>
@@ -16656,11 +16667,9 @@
       <w:r>
         <w:t>++</w:t>
       </w:r>
-      <w:proofErr w:type="gramStart"/>
       <w:r>
         <w:t>.</w:t>
       </w:r>
-      <w:proofErr w:type="gramEnd"/>
       <w:r>
         <w:t xml:space="preserve"> </w:t>
       </w:r>
@@ -16784,7 +16793,7 @@
       <w:pPr>
         <w:pStyle w:val="1"/>
       </w:pPr>
-      <w:bookmarkStart w:id="27" w:name="_Toc527207364"/>
+      <w:bookmarkStart w:id="27" w:name="_Toc527301901"/>
       <w:r>
         <w:lastRenderedPageBreak/>
         <w:t>Список использованных источников</w:t>
@@ -16909,7 +16918,19 @@
           <w:rPr>
             <w:rStyle w:val="ae"/>
           </w:rPr>
-          <w:t>http://www.ecst.csuchico.edu/~mjstapleton/courses/Fall2007CSCI311/ProgTwo_Bstar.htm</w:t>
+          <w:t>http://www.ecst.csuchico.edu/~m</w:t>
+        </w:r>
+        <w:r>
+          <w:rPr>
+            <w:rStyle w:val="ae"/>
+          </w:rPr>
+          <w:t>j</w:t>
+        </w:r>
+        <w:r>
+          <w:rPr>
+            <w:rStyle w:val="ae"/>
+          </w:rPr>
+          <w:t>stapleton/courses/Fall2007CSCI311/ProgTwo_Bstar.htm</w:t>
         </w:r>
       </w:hyperlink>
       <w:r>
@@ -17403,6 +17424,7 @@
         <w:docPartUnique/>
       </w:docPartObj>
     </w:sdtPr>
+    <w:sdtEndPr/>
     <w:sdtContent>
       <w:p>
         <w:pPr>
@@ -21474,6 +21496,18 @@
       <w:color w:val="808080"/>
     </w:rPr>
   </w:style>
+  <w:style w:type="character" w:styleId="af6">
+    <w:name w:val="FollowedHyperlink"/>
+    <w:basedOn w:val="a0"/>
+    <w:uiPriority w:val="99"/>
+    <w:semiHidden/>
+    <w:unhideWhenUsed/>
+    <w:rsid w:val="00BE637C"/>
+    <w:rPr>
+      <w:color w:val="954F72" w:themeColor="followedHyperlink"/>
+      <w:u w:val="single"/>
+    </w:rPr>
+  </w:style>
 </w:styles>
 </file>
 
@@ -21777,7 +21811,7 @@
 </file>
 
 <file path=customXml/itemProps1.xml><?xml version="1.0" encoding="utf-8"?>
-<ds:datastoreItem xmlns:ds="http://schemas.openxmlformats.org/officeDocument/2006/customXml" ds:itemID="{CBCC113B-19F1-4299-8886-B02F3E2CC683}">
+<ds:datastoreItem xmlns:ds="http://schemas.openxmlformats.org/officeDocument/2006/customXml" ds:itemID="{91AF5C5C-C3EE-454A-B923-B75B268638FF}">
   <ds:schemaRefs>
     <ds:schemaRef ds:uri="http://schemas.openxmlformats.org/officeDocument/2006/bibliography"/>
   </ds:schemaRefs>

</xml_diff>